<commit_message>
Actualizado a la entrega del 01-07. Se agrego Matriz de requerimientos, diagrama de dominio (falta commitear EA), casos de uso, pantallas de CU, especificacion de CU.
</commit_message>
<xml_diff>
--- a/documents/Documentaci�n Entregable/Plan de Gestion del Proyecto/Anexo - Gantt.docx
+++ b/documents/Documentaci�n Entregable/Plan de Gestion del Proyecto/Anexo - Gantt.docx
@@ -12,15 +12,15 @@
           <wp:anchor distT="0" distB="0" distL="114300" distR="114300" simplePos="0" relativeHeight="251658240" behindDoc="0" locked="0" layoutInCell="1" allowOverlap="1">
             <wp:simplePos x="0" y="0"/>
             <wp:positionH relativeFrom="column">
-              <wp:posOffset>-813435</wp:posOffset>
+              <wp:posOffset>-318135</wp:posOffset>
             </wp:positionH>
             <wp:positionV relativeFrom="paragraph">
-              <wp:posOffset>309245</wp:posOffset>
+              <wp:posOffset>-62230</wp:posOffset>
             </wp:positionV>
-            <wp:extent cx="7291705" cy="7029450"/>
-            <wp:effectExtent l="19050" t="0" r="4445" b="0"/>
+            <wp:extent cx="6162675" cy="8734425"/>
+            <wp:effectExtent l="19050" t="0" r="9525" b="0"/>
             <wp:wrapSquare wrapText="bothSides"/>
-            <wp:docPr id="2" name="1 Imagen" descr="Gantt.png"/>
+            <wp:docPr id="1" name="0 Imagen" descr="Gantt.png"/>
             <wp:cNvGraphicFramePr>
               <a:graphicFrameLocks xmlns:a="http://schemas.openxmlformats.org/drawingml/2006/main" noChangeAspect="1"/>
             </wp:cNvGraphicFramePr>
@@ -40,7 +40,7 @@
                   <pic:spPr>
                     <a:xfrm>
                       <a:off x="0" y="0"/>
-                      <a:ext cx="7291705" cy="7029450"/>
+                      <a:ext cx="6162675" cy="8734425"/>
                     </a:xfrm>
                     <a:prstGeom prst="rect">
                       <a:avLst/>
@@ -238,7 +238,7 @@
               <v:shape id="_x0000_s3073" type="#_x0000_t75" style="position:absolute;left:0;text-align:left;margin-left:0;margin-top:7.6pt;width:104.15pt;height:36pt;z-index:251660288;visibility:visible;mso-wrap-edited:f">
                 <v:imagedata r:id="rId1" o:title="" cropright="11546f"/>
               </v:shape>
-              <o:OLEObject Type="Embed" ProgID="Word.Picture.8" ShapeID="_x0000_s3073" DrawAspect="Content" ObjectID="_1369230532" r:id="rId2"/>
+              <o:OLEObject Type="Embed" ProgID="Word.Picture.8" ShapeID="_x0000_s3073" DrawAspect="Content" ObjectID="_1371043758" r:id="rId2"/>
             </w:pict>
           </w:r>
         </w:p>
@@ -326,7 +326,7 @@
                         <a:blip r:embed="rId3">
                           <a:extLst>
                             <a:ext uri="{28A0092B-C50C-407E-A947-70E740481C1C}">
-                              <a14:useLocalDpi xmlns:a14="http://schemas.microsoft.com/office/drawing/2010/main" xmlns:wps="http://schemas.microsoft.com/office/word/2010/wordprocessingShape" xmlns:wpi="http://schemas.microsoft.com/office/word/2010/wordprocessingInk" xmlns:wpg="http://schemas.microsoft.com/office/word/2010/wordprocessingGroup" xmlns:w14="http://schemas.microsoft.com/office/word/2010/wordml" xmlns:w="http://schemas.openxmlformats.org/wordprocessingml/2006/main" xmlns:w10="urn:schemas-microsoft-com:office:word" xmlns:wp14="http://schemas.microsoft.com/office/word/2010/wordprocessingDrawing" xmlns:v="urn:schemas-microsoft-com:vml" xmlns:o="urn:schemas-microsoft-com:office:office" xmlns:mc="http://schemas.openxmlformats.org/markup-compatibility/2006" xmlns:wpc="http://schemas.microsoft.com/office/word/2010/wordprocessingCanvas" xmlns="" val="0"/>
+                              <a14:useLocalDpi xmlns="" xmlns:wpc="http://schemas.microsoft.com/office/word/2010/wordprocessingCanvas" xmlns:mc="http://schemas.openxmlformats.org/markup-compatibility/2006" xmlns:o="urn:schemas-microsoft-com:office:office" xmlns:v="urn:schemas-microsoft-com:vml" xmlns:wp14="http://schemas.microsoft.com/office/word/2010/wordprocessingDrawing" xmlns:w10="urn:schemas-microsoft-com:office:word" xmlns:w="http://schemas.openxmlformats.org/wordprocessingml/2006/main" xmlns:w14="http://schemas.microsoft.com/office/word/2010/wordml" xmlns:wpg="http://schemas.microsoft.com/office/word/2010/wordprocessingGroup" xmlns:wpi="http://schemas.microsoft.com/office/word/2010/wordprocessingInk" xmlns:wps="http://schemas.microsoft.com/office/word/2010/wordprocessingShape" xmlns:a14="http://schemas.microsoft.com/office/drawing/2010/main" val="0"/>
                             </a:ext>
                           </a:extLst>
                         </a:blip>

</xml_diff>